<commit_message>
update: event study y-axis, cover letter, descriptive stat table
</commit_message>
<xml_diff>
--- a/paper/cover_letter.docx
+++ b/paper/cover_letter.docx
@@ -1,6 +1,6 @@
 
 <file path=word/document.xml><?xml version="1.0" encoding="utf-8"?>
-<w:document xmlns:wpc="http://schemas.microsoft.com/office/word/2010/wordprocessingCanvas" xmlns:cx="http://schemas.microsoft.com/office/drawing/2014/chartex" xmlns:cx1="http://schemas.microsoft.com/office/drawing/2015/9/8/chartex" xmlns:cx2="http://schemas.microsoft.com/office/drawing/2015/10/21/chartex" xmlns:cx3="http://schemas.microsoft.com/office/drawing/2016/5/9/chartex" xmlns:cx4="http://schemas.microsoft.com/office/drawing/2016/5/10/chartex" xmlns:cx5="http://schemas.microsoft.com/office/drawing/2016/5/11/chartex" xmlns:cx6="http://schemas.microsoft.com/office/drawing/2016/5/12/chartex" xmlns:cx7="http://schemas.microsoft.com/office/drawing/2016/5/13/chartex" xmlns:cx8="http://schemas.microsoft.com/office/drawing/2016/5/14/chartex" xmlns:mc="http://schemas.openxmlformats.org/markup-compatibility/2006" xmlns:aink="http://schemas.microsoft.com/office/drawing/2016/ink" xmlns:am3d="http://schemas.microsoft.com/office/drawing/2017/model3d" xmlns:o="urn:schemas-microsoft-com:office:office" xmlns:oel="http://schemas.microsoft.com/office/2019/extlst" xmlns:r="http://schemas.openxmlformats.org/officeDocument/2006/relationships" xmlns:m="http://schemas.openxmlformats.org/officeDocument/2006/math" xmlns:v="urn:schemas-microsoft-com:vml" xmlns:wp14="http://schemas.microsoft.com/office/word/2010/wordprocessingDrawing" xmlns:wp="http://schemas.openxmlformats.org/drawingml/2006/wordprocessingDrawing" xmlns:w10="urn:schemas-microsoft-com:office:word" xmlns:w="http://schemas.openxmlformats.org/wordprocessingml/2006/main" xmlns:w14="http://schemas.microsoft.com/office/word/2010/wordml" xmlns:w15="http://schemas.microsoft.com/office/word/2012/wordml" xmlns:w16cex="http://schemas.microsoft.com/office/word/2018/wordml/cex" xmlns:w16cid="http://schemas.microsoft.com/office/word/2016/wordml/cid" xmlns:w16="http://schemas.microsoft.com/office/word/2018/wordml" xmlns:w16sdtdh="http://schemas.microsoft.com/office/word/2020/wordml/sdtdatahash" xmlns:w16se="http://schemas.microsoft.com/office/word/2015/wordml/symex" xmlns:wpg="http://schemas.microsoft.com/office/word/2010/wordprocessingGroup" xmlns:wpi="http://schemas.microsoft.com/office/word/2010/wordprocessingInk" xmlns:wne="http://schemas.microsoft.com/office/word/2006/wordml" xmlns:wps="http://schemas.microsoft.com/office/word/2010/wordprocessingShape" mc:Ignorable="w14 w15 w16se w16cid w16 w16cex w16sdtdh wp14">
+<w:document xmlns:wpc="http://schemas.microsoft.com/office/word/2010/wordprocessingCanvas" xmlns:cx="http://schemas.microsoft.com/office/drawing/2014/chartex" xmlns:cx1="http://schemas.microsoft.com/office/drawing/2015/9/8/chartex" xmlns:cx2="http://schemas.microsoft.com/office/drawing/2015/10/21/chartex" xmlns:cx3="http://schemas.microsoft.com/office/drawing/2016/5/9/chartex" xmlns:cx4="http://schemas.microsoft.com/office/drawing/2016/5/10/chartex" xmlns:cx5="http://schemas.microsoft.com/office/drawing/2016/5/11/chartex" xmlns:cx6="http://schemas.microsoft.com/office/drawing/2016/5/12/chartex" xmlns:cx7="http://schemas.microsoft.com/office/drawing/2016/5/13/chartex" xmlns:cx8="http://schemas.microsoft.com/office/drawing/2016/5/14/chartex" xmlns:mc="http://schemas.openxmlformats.org/markup-compatibility/2006" xmlns:aink="http://schemas.microsoft.com/office/drawing/2016/ink" xmlns:am3d="http://schemas.microsoft.com/office/drawing/2017/model3d" xmlns:o="urn:schemas-microsoft-com:office:office" xmlns:oel="http://schemas.microsoft.com/office/2019/extlst" xmlns:r="http://schemas.openxmlformats.org/officeDocument/2006/relationships" xmlns:m="http://schemas.openxmlformats.org/officeDocument/2006/math" xmlns:v="urn:schemas-microsoft-com:vml" xmlns:wp14="http://schemas.microsoft.com/office/word/2010/wordprocessingDrawing" xmlns:wp="http://schemas.openxmlformats.org/drawingml/2006/wordprocessingDrawing" xmlns:w10="urn:schemas-microsoft-com:office:word" xmlns:w="http://schemas.openxmlformats.org/wordprocessingml/2006/main" xmlns:w14="http://schemas.microsoft.com/office/word/2010/wordml" xmlns:w15="http://schemas.microsoft.com/office/word/2012/wordml" xmlns:w16cex="http://schemas.microsoft.com/office/word/2018/wordml/cex" xmlns:w16cid="http://schemas.microsoft.com/office/word/2016/wordml/cid" xmlns:w16="http://schemas.microsoft.com/office/word/2018/wordml" xmlns:w16du="http://schemas.microsoft.com/office/word/2023/wordml/word16du" xmlns:w16sdtdh="http://schemas.microsoft.com/office/word/2020/wordml/sdtdatahash" xmlns:w16se="http://schemas.microsoft.com/office/word/2015/wordml/symex" xmlns:wpg="http://schemas.microsoft.com/office/word/2010/wordprocessingGroup" xmlns:wpi="http://schemas.microsoft.com/office/word/2010/wordprocessingInk" xmlns:wne="http://schemas.microsoft.com/office/word/2006/wordml" xmlns:wps="http://schemas.microsoft.com/office/word/2010/wordprocessingShape" mc:Ignorable="w14 w15 w16se w16cid w16 w16cex w16sdtdh w16du wp14">
   <w:body>
     <w:p/>
     <w:tbl>
@@ -385,10 +385,13 @@
     </w:p>
     <w:p>
       <w:r>
-        <w:t>April</w:t>
-      </w:r>
-      <w:r>
-        <w:t xml:space="preserve"> 1</w:t>
+        <w:t>August</w:t>
+      </w:r>
+      <w:r>
+        <w:t xml:space="preserve"> </w:t>
+      </w:r>
+      <w:r>
+        <w:t>2</w:t>
       </w:r>
       <w:r>
         <w:t>7</w:t>
@@ -400,19 +403,83 @@
     <w:p/>
     <w:p>
       <w:r>
-        <w:t>Dear Editor,</w:t>
+        <w:t xml:space="preserve">Dear </w:t>
+      </w:r>
+      <w:r>
+        <w:t>Editor</w:t>
+      </w:r>
+      <w:r>
+        <w:t>,</w:t>
       </w:r>
     </w:p>
     <w:p/>
     <w:p>
       <w:r>
-        <w:t>Please find enclosed the manuscript “</w:t>
+        <w:t xml:space="preserve">On April 26, 2024, we received a letter </w:t>
+      </w:r>
+      <w:r>
+        <w:t xml:space="preserve">(attached) </w:t>
+      </w:r>
+      <w:r>
+        <w:t xml:space="preserve">from </w:t>
+      </w:r>
+      <w:r>
+        <w:t xml:space="preserve">editor </w:t>
+      </w:r>
+      <w:r>
+        <w:rPr>
+          <w:b/>
+          <w:bCs/>
+        </w:rPr>
+        <w:t>Dr. Stephen Ross</w:t>
+      </w:r>
+      <w:r>
+        <w:t xml:space="preserve"> </w:t>
+      </w:r>
+      <w:r>
+        <w:t xml:space="preserve">indicating interest in </w:t>
+      </w:r>
+      <w:r>
+        <w:t xml:space="preserve">our </w:t>
+      </w:r>
+      <w:r>
+        <w:t>manuscript</w:t>
+      </w:r>
+      <w:r>
+        <w:t>,</w:t>
+      </w:r>
+      <w:r>
+        <w:t xml:space="preserve"> “</w:t>
       </w:r>
       <w:r>
         <w:t>The Unintended Consequences of Policing Technology: Evidence from ShotSpotter</w:t>
       </w:r>
       <w:r>
-        <w:t xml:space="preserve">” which I am submitting for consideration of publication in </w:t>
+        <w:t>,</w:t>
+      </w:r>
+      <w:r>
+        <w:t>”</w:t>
+      </w:r>
+      <w:r>
+        <w:t xml:space="preserve"> </w:t>
+      </w:r>
+      <w:r>
+        <w:t xml:space="preserve">but suggesting that </w:t>
+      </w:r>
+      <w:r>
+        <w:t>more analysis was necessary to understand the overall benefits</w:t>
+      </w:r>
+      <w:r>
+        <w:t xml:space="preserve"> and </w:t>
+      </w:r>
+      <w:r>
+        <w:t xml:space="preserve">costs of ShotSpotter Technology </w:t>
+      </w:r>
+      <w:r>
+        <w:t>to</w:t>
+      </w:r>
+      <w:r>
+        <w:t xml:space="preserve"> be considered at </w:t>
       </w:r>
       <w:r>
         <w:rPr>
@@ -422,21 +489,297 @@
         <w:t>AEJ: Policy</w:t>
       </w:r>
       <w:r>
-        <w:rPr>
-          <w:i/>
-          <w:iCs/>
-        </w:rPr>
+        <w:t xml:space="preserve">. </w:t>
+      </w:r>
+      <w:r>
+        <w:t xml:space="preserve">The </w:t>
+      </w:r>
+      <w:r>
+        <w:t xml:space="preserve">manuscript was </w:t>
+      </w:r>
+      <w:r>
+        <w:t xml:space="preserve">thus given a </w:t>
+      </w:r>
+      <w:r>
+        <w:t>reject</w:t>
+      </w:r>
+      <w:r>
+        <w:t xml:space="preserve"> and r</w:t>
+      </w:r>
+      <w:r>
+        <w:t>esubmit</w:t>
+      </w:r>
+      <w:r>
+        <w:t xml:space="preserve"> decision</w:t>
+      </w:r>
+      <w:r>
         <w:t>.</w:t>
       </w:r>
-      <w:r>
-        <w:rPr>
-          <w:i/>
-          <w:iCs/>
-        </w:rPr>
+    </w:p>
+    <w:p/>
+    <w:p>
+      <w:r>
+        <w:t xml:space="preserve">Since this initial letter, we have made </w:t>
+      </w:r>
+      <w:r>
+        <w:t>significant</w:t>
+      </w:r>
+      <w:r>
         <w:t xml:space="preserve"> </w:t>
       </w:r>
       <w:r>
-        <w:t>This work is coauthored with Toshio Ferrazares.</w:t>
+        <w:t>revisions</w:t>
+      </w:r>
+      <w:r>
+        <w:t xml:space="preserve"> to the paper to better understand the </w:t>
+      </w:r>
+      <w:r>
+        <w:t xml:space="preserve">impacts of </w:t>
+      </w:r>
+      <w:r>
+        <w:t xml:space="preserve">ShotSpotter Technology. </w:t>
+      </w:r>
+      <w:r>
+        <w:t>Specifically</w:t>
+      </w:r>
+      <w:r>
+        <w:t>, we have collected city-wide data on aggregate counts of gun-related arrests, victimization, and clearance to analyze whether this technology provides operational benefits</w:t>
+      </w:r>
+      <w:r>
+        <w:t xml:space="preserve"> to the Chicago Police Department</w:t>
+      </w:r>
+      <w:r>
+        <w:t xml:space="preserve">. Using </w:t>
+      </w:r>
+      <w:r>
+        <w:t>an</w:t>
+      </w:r>
+      <w:r>
+        <w:t xml:space="preserve"> event-study model as suggested, we find little evidence that the implementation of ShotSpotter affects these outcomes—further corroborating results from two recent descriptive studies</w:t>
+      </w:r>
+      <w:r>
+        <w:t xml:space="preserve"> (</w:t>
+      </w:r>
+      <w:r>
+        <w:t xml:space="preserve">Manes, </w:t>
+      </w:r>
+      <w:proofErr w:type="gramStart"/>
+      <w:r>
+        <w:t>2021;Ferguson</w:t>
+      </w:r>
+      <w:proofErr w:type="gramEnd"/>
+      <w:r>
+        <w:t xml:space="preserve"> and </w:t>
+      </w:r>
+      <w:proofErr w:type="spellStart"/>
+      <w:r>
+        <w:t>Witzburg</w:t>
+      </w:r>
+      <w:proofErr w:type="spellEnd"/>
+      <w:r>
+        <w:t>, 2021</w:t>
+      </w:r>
+      <w:r>
+        <w:t>)</w:t>
+      </w:r>
+      <w:r>
+        <w:t>, and another more quantitative study on ShotSpotter’s effectiveness in Chicago</w:t>
+      </w:r>
+      <w:r>
+        <w:t xml:space="preserve"> (</w:t>
+      </w:r>
+      <w:proofErr w:type="spellStart"/>
+      <w:r>
+        <w:t>Connealy</w:t>
+      </w:r>
+      <w:proofErr w:type="spellEnd"/>
+      <w:r>
+        <w:t xml:space="preserve"> et al., 2024</w:t>
+      </w:r>
+      <w:r>
+        <w:t>)</w:t>
+      </w:r>
+      <w:r>
+        <w:t xml:space="preserve">. </w:t>
+      </w:r>
+      <w:r>
+        <w:t xml:space="preserve">These results are </w:t>
+      </w:r>
+      <w:r>
+        <w:t>detailed</w:t>
+      </w:r>
+      <w:r>
+        <w:t xml:space="preserve"> explicitly in Section 6.2</w:t>
+      </w:r>
+      <w:r>
+        <w:t xml:space="preserve">, and we have also </w:t>
+      </w:r>
+      <w:r>
+        <w:t>highlight</w:t>
+      </w:r>
+      <w:r>
+        <w:t xml:space="preserve">ed </w:t>
+      </w:r>
+      <w:r>
+        <w:t xml:space="preserve">these results in </w:t>
+      </w:r>
+      <w:r>
+        <w:t>both the introduction and conclusion</w:t>
+      </w:r>
+      <w:r>
+        <w:t xml:space="preserve"> </w:t>
+      </w:r>
+      <w:r>
+        <w:t xml:space="preserve">to show that this reallocation of resources does not appear to </w:t>
+      </w:r>
+      <w:r>
+        <w:t>produce</w:t>
+      </w:r>
+      <w:r>
+        <w:t xml:space="preserve"> a first-order benefit. </w:t>
+      </w:r>
+      <w:r>
+        <w:t>Additionally</w:t>
+      </w:r>
+      <w:r>
+        <w:t xml:space="preserve">, we have substantially rewritten the introduction and conclusion </w:t>
+      </w:r>
+      <w:r>
+        <w:t>to integrate</w:t>
+      </w:r>
+      <w:r>
+        <w:t xml:space="preserve"> these new findings and </w:t>
+      </w:r>
+      <w:r>
+        <w:t>reflect</w:t>
+      </w:r>
+      <w:r>
+        <w:t xml:space="preserve"> the recent </w:t>
+      </w:r>
+      <w:r>
+        <w:t xml:space="preserve">corroborating literature </w:t>
+      </w:r>
+      <w:r>
+        <w:t xml:space="preserve">(Manes, </w:t>
+      </w:r>
+      <w:proofErr w:type="gramStart"/>
+      <w:r>
+        <w:t>2021;Ferguson</w:t>
+      </w:r>
+      <w:proofErr w:type="gramEnd"/>
+      <w:r>
+        <w:t xml:space="preserve"> and </w:t>
+      </w:r>
+      <w:proofErr w:type="spellStart"/>
+      <w:r>
+        <w:t>Witzburg</w:t>
+      </w:r>
+      <w:proofErr w:type="spellEnd"/>
+      <w:r>
+        <w:t xml:space="preserve">, 2021; </w:t>
+      </w:r>
+      <w:proofErr w:type="spellStart"/>
+      <w:r>
+        <w:t>Connealy</w:t>
+      </w:r>
+      <w:proofErr w:type="spellEnd"/>
+      <w:r>
+        <w:t xml:space="preserve"> et al., 2024)</w:t>
+      </w:r>
+      <w:r>
+        <w:t>.</w:t>
+      </w:r>
+    </w:p>
+    <w:p/>
+    <w:p>
+      <w:r>
+        <w:t>Furthermore</w:t>
+      </w:r>
+      <w:r>
+        <w:t xml:space="preserve">, although not explicitly requested in your letter, we have also </w:t>
+      </w:r>
+      <w:r>
+        <w:t>expanded the analysis of the 911 arrest data i</w:t>
+      </w:r>
+      <w:r>
+        <w:t xml:space="preserve">n Section 5.3. </w:t>
+      </w:r>
+      <w:proofErr w:type="gramStart"/>
+      <w:r>
+        <w:t>In particular, we</w:t>
+      </w:r>
+      <w:proofErr w:type="gramEnd"/>
+      <w:r>
+        <w:t xml:space="preserve"> utilize additional data from the 911 call dispositions and find evidence that </w:t>
+      </w:r>
+      <w:r>
+        <w:t xml:space="preserve">officers are reporting dispositions consistent with </w:t>
+      </w:r>
+      <w:r>
+        <w:t>slower response times</w:t>
+      </w:r>
+      <w:r>
+        <w:t xml:space="preserve">. </w:t>
+      </w:r>
+      <w:r>
+        <w:t>W</w:t>
+      </w:r>
+      <w:r>
+        <w:t xml:space="preserve">e </w:t>
+      </w:r>
+      <w:r>
+        <w:t xml:space="preserve">have also </w:t>
+      </w:r>
+      <w:r>
+        <w:t>include</w:t>
+      </w:r>
+      <w:r>
+        <w:t>d</w:t>
+      </w:r>
+      <w:r>
+        <w:t xml:space="preserve"> further robustness tests for the</w:t>
+      </w:r>
+      <w:r>
+        <w:t>se</w:t>
+      </w:r>
+      <w:r>
+        <w:t xml:space="preserve"> main arrest results, including event studies and </w:t>
+      </w:r>
+      <w:r>
+        <w:t>re-</w:t>
+      </w:r>
+      <w:r>
+        <w:t>estimating the effects using the Gardner (2021) estimator</w:t>
+      </w:r>
+      <w:r>
+        <w:t>. Our main findings remain consistent.</w:t>
+      </w:r>
+    </w:p>
+    <w:p/>
+    <w:p>
+      <w:r>
+        <w:t>We would like to thank you for this reconsideration of our manuscript and hope that you find th</w:t>
+      </w:r>
+      <w:r>
+        <w:t xml:space="preserve">ese additions </w:t>
+      </w:r>
+      <w:r>
+        <w:t>significantly enhance the paper</w:t>
+      </w:r>
+      <w:r>
+        <w:t xml:space="preserve">. We are grateful for your </w:t>
+      </w:r>
+      <w:r>
+        <w:t>constructive</w:t>
+      </w:r>
+      <w:r>
+        <w:t xml:space="preserve"> feedback and believe that the study has been</w:t>
+      </w:r>
+      <w:r>
+        <w:t xml:space="preserve"> greatly improved</w:t>
+      </w:r>
+      <w:r>
+        <w:t>.</w:t>
       </w:r>
     </w:p>
     <w:p/>
@@ -466,7 +809,7 @@
 </file>
 
 <file path=word/styles.xml><?xml version="1.0" encoding="utf-8"?>
-<w:styles xmlns:mc="http://schemas.openxmlformats.org/markup-compatibility/2006" xmlns:r="http://schemas.openxmlformats.org/officeDocument/2006/relationships" xmlns:w="http://schemas.openxmlformats.org/wordprocessingml/2006/main" xmlns:w14="http://schemas.microsoft.com/office/word/2010/wordml" xmlns:w15="http://schemas.microsoft.com/office/word/2012/wordml" xmlns:w16cex="http://schemas.microsoft.com/office/word/2018/wordml/cex" xmlns:w16cid="http://schemas.microsoft.com/office/word/2016/wordml/cid" xmlns:w16="http://schemas.microsoft.com/office/word/2018/wordml" xmlns:w16sdtdh="http://schemas.microsoft.com/office/word/2020/wordml/sdtdatahash" xmlns:w16se="http://schemas.microsoft.com/office/word/2015/wordml/symex" mc:Ignorable="w14 w15 w16se w16cid w16 w16cex w16sdtdh">
+<w:styles xmlns:mc="http://schemas.openxmlformats.org/markup-compatibility/2006" xmlns:r="http://schemas.openxmlformats.org/officeDocument/2006/relationships" xmlns:w="http://schemas.openxmlformats.org/wordprocessingml/2006/main" xmlns:w14="http://schemas.microsoft.com/office/word/2010/wordml" xmlns:w15="http://schemas.microsoft.com/office/word/2012/wordml" xmlns:w16cex="http://schemas.microsoft.com/office/word/2018/wordml/cex" xmlns:w16cid="http://schemas.microsoft.com/office/word/2016/wordml/cid" xmlns:w16="http://schemas.microsoft.com/office/word/2018/wordml" xmlns:w16du="http://schemas.microsoft.com/office/word/2023/wordml/word16du" xmlns:w16sdtdh="http://schemas.microsoft.com/office/word/2020/wordml/sdtdatahash" xmlns:w16se="http://schemas.microsoft.com/office/word/2015/wordml/symex" mc:Ignorable="w14 w15 w16se w16cid w16 w16cex w16sdtdh w16du">
   <w:docDefaults>
     <w:rPrDefault>
       <w:rPr>

</xml_diff>